<commit_message>
Project Part 4 complete
Done
</commit_message>
<xml_diff>
--- a/products/manuscript/Manuscript.docx
+++ b/products/manuscript/Manuscript.docx
@@ -129,7 +129,7 @@
         <w:t xml:space="preserve"> </w:t>
       </w:r>
       <w:r>
-        <w:t xml:space="preserve">3</w:t>
+        <w:t xml:space="preserve">4</w:t>
       </w:r>
     </w:p>
     <w:p>
@@ -157,7 +157,7 @@
         <w:pStyle w:val="Date"/>
       </w:pPr>
       <w:r>
-        <w:t xml:space="preserve">2024-03-15</w:t>
+        <w:t xml:space="preserve">2024-04-05</w:t>
       </w:r>
     </w:p>
     <w:bookmarkStart w:id="20" w:name="introduction"/>
@@ -177,34 +177,22 @@
         <w:t xml:space="preserve">Household air pollution (HAP), due to the combustion of solid fuels for cooking and heating, is one of the most prominent environmental health issues in low- and middle-income countries (LMICs)</w:t>
       </w:r>
       <w:r>
+        <w:t xml:space="preserve"> </w:t>
+      </w:r>
+      <w:r>
         <w:t xml:space="preserve">[1]</w:t>
       </w:r>
       <w:r>
-        <w:t xml:space="preserve">. HAP has been listed as the second environmental health risk factor worldwide, just after outdoor air pollution.</w:t>
-      </w:r>
-      <w:r>
-        <w:rPr>
-          <w:vertAlign w:val="superscript"/>
-        </w:rPr>
-        <w:t xml:space="preserve">2</w:t>
-      </w:r>
-      <w:r>
-        <w:t xml:space="preserve"> </w:t>
-      </w:r>
-      <w:r>
-        <w:t xml:space="preserve">Exposure to HAP has been linked to more than 2.31 million deaths in 2019 and it is associated with adverse cardiovascular and respiratory health outcomes.</w:t>
-      </w:r>
-      <w:r>
-        <w:rPr>
-          <w:vertAlign w:val="superscript"/>
-        </w:rPr>
-        <w:t xml:space="preserve">3,4</w:t>
-      </w:r>
-      <w:r>
-        <w:t xml:space="preserve"> </w:t>
-      </w:r>
-      <w:r>
-        <w:t xml:space="preserve">Particulate matter with an aerodynamic diameter less than 2.5 micrometers (PM</w:t>
+        <w:t xml:space="preserve">. HAP has been listed as the second environmental health risk factor worldwide, just after outdoor air pollution. Exposure to HAP has been linked to more than 2.31 million deaths in 2019 and it is associated with adverse cardiovascular and respiratory health outcomes</w:t>
+      </w:r>
+      <w:r>
+        <w:t xml:space="preserve"> </w:t>
+      </w:r>
+      <w:r>
+        <w:t xml:space="preserve">[2, 3]</w:t>
+      </w:r>
+      <w:r>
+        <w:t xml:space="preserve">. Particulate matter with an aerodynamic diameter less than 2.5 micrometers (PM</w:t>
       </w:r>
       <w:r>
         <w:rPr>
@@ -225,13 +213,16 @@
         <w:t xml:space="preserve"> </w:t>
       </w:r>
       <w:r>
-        <w:t xml:space="preserve">depends, among many factors, on the chemical composition of the particles which heavily depend on the sources of emissions.</w:t>
-      </w:r>
-      <w:r>
-        <w:rPr>
-          <w:vertAlign w:val="superscript"/>
-        </w:rPr>
-        <w:t xml:space="preserve">5,6</w:t>
+        <w:t xml:space="preserve">depends, among many factors, on the chemical composition of the particles which heavily depend on the sources of emissions</w:t>
+      </w:r>
+      <w:r>
+        <w:t xml:space="preserve"> </w:t>
+      </w:r>
+      <w:r>
+        <w:t xml:space="preserve">[4, 5]</w:t>
+      </w:r>
+      <w:r>
+        <w:t xml:space="preserve">.</w:t>
       </w:r>
     </w:p>
     <w:p>
@@ -239,37 +230,34 @@
         <w:pStyle w:val="BodyText"/>
       </w:pPr>
       <w:r>
-        <w:t xml:space="preserve">The identification of point sources of pollution is important for the development of strategies to improve air quality. Source apportionment (SA) is a methodology to reconstruct the impact of emissions from different sources, a method applied to different pollutants such as particulate matter.</w:t>
-      </w:r>
-      <w:r>
-        <w:rPr>
-          <w:vertAlign w:val="superscript"/>
-        </w:rPr>
-        <w:t xml:space="preserve">7</w:t>
-      </w:r>
-      <w:r>
-        <w:t xml:space="preserve"> </w:t>
-      </w:r>
-      <w:r>
-        <w:t xml:space="preserve">The most used SA methods includes receptor models, an example of this is the positive matrix factorization (PMF). One advantage of PMF is that it does not require the source profiles prior to analysis and there is no limit on the number of sources, however, it is required the knowledge of potential source profiles. Said requirement to know the potential sources is associated with the profiles of chemical species, given that the concentration of certain organic and inorganic species alongside their uncertainties can be a good estimate of the point sources.</w:t>
-      </w:r>
-      <w:r>
-        <w:rPr>
-          <w:vertAlign w:val="superscript"/>
-        </w:rPr>
-        <w:t xml:space="preserve">8</w:t>
-      </w:r>
-      <w:r>
-        <w:t xml:space="preserve"> </w:t>
-      </w:r>
-      <w:r>
-        <w:t xml:space="preserve">Another important piece before conducting source apportionment is to correctly process the data (which includes concentrations and uncertainties), and to explore associations to try to identify the potential sources. Just a few studies about SA in LMICs have been published, therefore it is important to characterize chemical composition and potential sources of air pollutants in these settings.</w:t>
-      </w:r>
-      <w:r>
-        <w:rPr>
-          <w:vertAlign w:val="superscript"/>
-        </w:rPr>
-        <w:t xml:space="preserve">9-11</w:t>
+        <w:t xml:space="preserve">The identification of point sources of pollution is important for the development of strategies to improve air quality. Source apportionment (SA) is a methodology to reconstruct the impact of emissions from different sources, a method applied to different pollutants such as particulate matter</w:t>
+      </w:r>
+      <w:r>
+        <w:t xml:space="preserve"> </w:t>
+      </w:r>
+      <w:r>
+        <w:t xml:space="preserve">[6]</w:t>
+      </w:r>
+      <w:r>
+        <w:t xml:space="preserve">. The most used SA methods includes receptor models, an example of this is the positive matrix factorization (PMF). One advantage of PMF is that it does not require the source profiles prior to analysis and there is no limit on the number of sources, however, it is required the knowledge of potential source profiles. Said requirement to know the potential sources is associated with the profiles of chemical species, given that the concentration of certain organic and inorganic species alongside their uncertainties can be a good estimate of the point sources</w:t>
+      </w:r>
+      <w:r>
+        <w:t xml:space="preserve"> </w:t>
+      </w:r>
+      <w:r>
+        <w:t xml:space="preserve">[7]</w:t>
+      </w:r>
+      <w:r>
+        <w:t xml:space="preserve">. Another important piece before conducting source apportionment is to correctly process the data (which includes concentrations and uncertainties), and to explore associations to try to identify the potential sources. Just a few studies about SA in LMICs have been published, therefore it is important to characterize chemical composition and potential sources of air pollutants in these settings</w:t>
+      </w:r>
+      <w:r>
+        <w:t xml:space="preserve"> </w:t>
+      </w:r>
+      <w:r>
+        <w:t xml:space="preserve">[8–10]</w:t>
+      </w:r>
+      <w:r>
+        <w:t xml:space="preserve">.</w:t>
       </w:r>
     </w:p>
     <w:p>
@@ -277,19 +265,16 @@
         <w:pStyle w:val="BodyText"/>
       </w:pPr>
       <w:r>
-        <w:t xml:space="preserve">The Household Air Pollution Intervention Network (HAPIN) trial was a randomized controlled trial conducted in four different LMICs, where a liquefied petroleum gas (LPG) stove was delivered as an intervention to half of the pregnant women participants, meanwhile the other half remained cooking using their biomass stove. The intervention was evaluated in terms of reduction of exposures and specific health outcomes by comparing the two study groups (Control and Intervention). Baseline measurements were taken to the participants, and then followed-up for about 18 months, conducting exposure measurements three times during pregnancy and three times after the birth of the child. A description of the HAPIN trial and the methods for exposure sampling can be found elsewhere.</w:t>
-      </w:r>
-      <w:r>
-        <w:rPr>
-          <w:vertAlign w:val="superscript"/>
-        </w:rPr>
-        <w:t xml:space="preserve">5,12</w:t>
-      </w:r>
-      <w:r>
-        <w:t xml:space="preserve"> </w:t>
-      </w:r>
-      <w:r>
-        <w:t xml:space="preserve">A source apportionment pilot study from HAPIN was conducted in 2022. This study was conducted in 64 and 59 personal exposure filter samples from the pilot phase in Guatemala and Rwanda, respectively. Twenty-two chemical species were analyzed in all samples using X-ray fluorescence (XRF), a non-destructive spectrometry analytical method, but only 12 species were detected at both study sites in comparable levels. Based on the chemical species detected, four potential sources of PM</w:t>
+        <w:t xml:space="preserve">The Household Air Pollution Intervention Network (HAPIN) trial was a randomized controlled trial conducted in four different LMICs, where a liquefied petroleum gas (LPG) stove was delivered as an intervention to half of the pregnant women participants, meanwhile the other half remained cooking using their biomass stove. The intervention was evaluated in terms of reduction of exposures and specific health outcomes by comparing the two study groups (Control and Intervention). Baseline measurements were taken to the participants, and then followed-up for about 18 months, conducting exposure measurements three times during pregnancy and three times after the birth of the child. A description of the HAPIN trial and the methods for exposure sampling can be found elsewhere</w:t>
+      </w:r>
+      <w:r>
+        <w:t xml:space="preserve"> </w:t>
+      </w:r>
+      <w:r>
+        <w:t xml:space="preserve">[4, 11]</w:t>
+      </w:r>
+      <w:r>
+        <w:t xml:space="preserve">. A source apportionment pilot study from HAPIN was conducted in 2022. This study was conducted in 64 and 59 personal exposure filter samples from the pilot phase in Guatemala and Rwanda, respectively. Twenty-two chemical species were analyzed in all samples using X-ray fluorescence (XRF), a non-destructive spectrometry analytical method, but only 12 species were detected at both study sites in comparable levels. Based on the chemical species detected, four potential sources of PM</w:t>
       </w:r>
       <w:r>
         <w:rPr>
@@ -301,13 +286,16 @@
         <w:t xml:space="preserve"> </w:t>
       </w:r>
       <w:r>
-        <w:t xml:space="preserve">were identified in both sites. One study caveat is the small sample size and limited assessment of chemical composition and sources between study arms, so further studies to complement the findings are needed.</w:t>
-      </w:r>
-      <w:r>
-        <w:rPr>
-          <w:vertAlign w:val="superscript"/>
-        </w:rPr>
-        <w:t xml:space="preserve">13</w:t>
+        <w:t xml:space="preserve">were identified in both sites. One study caveat is the small sample size and limited assessment of chemical composition and sources between study arms, so further studies to complement the findings are needed</w:t>
+      </w:r>
+      <w:r>
+        <w:t xml:space="preserve"> </w:t>
+      </w:r>
+      <w:r>
+        <w:t xml:space="preserve">[12]</w:t>
+      </w:r>
+      <w:r>
+        <w:t xml:space="preserve">.</w:t>
       </w:r>
     </w:p>
     <w:p>
@@ -703,18 +691,62 @@
         <w:t xml:space="preserve">2</w:t>
       </w:r>
       <w:r>
-        <w:t xml:space="preserve">) between chemical species will be determined using either individual paired correlations or by a correlation plot matrix. Additional plots, such as boxplots, to visualize and compare how the concentrations differ by type of fuel. These differences will be assessed for statistical significance using a Welch two-sample T-test. Multivariate regression models will be computed to analyze which exposures could explain the concentrations of the key chemical species. Given that the concentrations can be approximated to a gamma distribution, the generalized linear model with gamma distribution will be used to compute the models. The root mean square error (RMSE) and R-squared will be the parameters to evaluate the most fit model for each of the chemical species.</w:t>
+        <w:t xml:space="preserve">) between chemical species were determined using paired correlations in a correlation plot matrix. To assess differences in concentrations between samples by type of fuel, a Welch two-sample T-test was computed. Additional plots were presented to visualize those differences between samples.</w:t>
+      </w:r>
+    </w:p>
+    <w:p>
+      <w:pPr>
+        <w:pStyle w:val="BodyText"/>
+      </w:pPr>
+      <w:r>
+        <w:t xml:space="preserve">Multivariate regression models were computed for each one of the key chemical species to assess which exposures are likely to explain the variations in their concentrations. Given that there is low variability in the answers for some of the categorical exposures, in addition to computing a multivariate model with all the predictors, another model was evaluated. This second model considers other stoves and fueltype as predictors, alongside a new combined variable called</w:t>
+      </w:r>
+      <w:r>
+        <w:t xml:space="preserve"> </w:t>
+      </w:r>
+      <w:r>
+        <w:t xml:space="preserve">‘</w:t>
+      </w:r>
+      <w:r>
+        <w:t xml:space="preserve">micro exposures</w:t>
+      </w:r>
+      <w:r>
+        <w:t xml:space="preserve">’</w:t>
+      </w:r>
+      <w:r>
+        <w:t xml:space="preserve"> </w:t>
+      </w:r>
+      <w:r>
+        <w:t xml:space="preserve">that englobes exposures to kerosene, cigarette, coils and incense and the variable</w:t>
+      </w:r>
+      <w:r>
+        <w:t xml:space="preserve"> </w:t>
+      </w:r>
+      <w:r>
+        <w:t xml:space="preserve">‘</w:t>
+      </w:r>
+      <w:r>
+        <w:t xml:space="preserve">macro exposures</w:t>
+      </w:r>
+      <w:r>
+        <w:t xml:space="preserve">’</w:t>
+      </w:r>
+      <w:r>
+        <w:t xml:space="preserve"> </w:t>
+      </w:r>
+      <w:r>
+        <w:t xml:space="preserve">which englobes exposures to trash burning and crop residues. Given that the concentrations can be approximated to a gamma distribution, the generalized linear model with gamma distribution was used to compute the models. The root mean square error (RMSE) and R-squared were the metric parameters to evaluate which one of both models for all chemical species fits best.</w:t>
       </w:r>
     </w:p>
     <w:bookmarkEnd w:id="24"/>
     <w:bookmarkEnd w:id="25"/>
-    <w:bookmarkStart w:id="45" w:name="preliminary-results"/>
+    <w:bookmarkStart w:id="45" w:name="results"/>
     <w:p>
       <w:pPr>
         <w:pStyle w:val="Heading2"/>
       </w:pPr>
       <w:r>
-        <w:t xml:space="preserve">3 Preliminary Results</w:t>
+        <w:t xml:space="preserve">3 Results</w:t>
       </w:r>
     </w:p>
     <w:p>
@@ -1109,7 +1141,7 @@
         </w:r>
       </w:hyperlink>
       <w:r>
-        <w:t xml:space="preserve">). When conducting the two-sided T-test, it was determined that all of the chemical species, except Fe, Al and Zn were statistically significantly different between type of fuel.</w:t>
+        <w:t xml:space="preserve">). When conducting the two-sided T-test, it was determined that all of the chemical species, except Fe, Al and Zn were significantly different between type of fuel. The differences in concentrations were also analyzed by study arm, however, given that all baseline measurements belonged to biomass fueltype observations, these results were not presented but can be observed in the Supplementary material.</w:t>
       </w:r>
     </w:p>
     <w:tbl>
@@ -1193,13 +1225,13 @@
       </w:tr>
     </w:tbl>
     <w:bookmarkEnd w:id="43"/>
-    <w:bookmarkStart w:id="44" w:name="chemical-species-prediction"/>
+    <w:bookmarkStart w:id="44" w:name="chemical-species-models"/>
     <w:p>
       <w:pPr>
         <w:pStyle w:val="Heading3"/>
       </w:pPr>
       <w:r>
-        <w:t xml:space="preserve">3.3 Chemical species prediction</w:t>
+        <w:t xml:space="preserve">3.3 Chemical species models</w:t>
       </w:r>
     </w:p>
     <w:p>
@@ -1207,7 +1239,18 @@
         <w:pStyle w:val="FirstParagraph"/>
       </w:pPr>
       <w:r>
-        <w:t xml:space="preserve">Nine of the eleven exposures were evaluated as predictors of the chemical species concentrations. The use of a generator machine (for corn mill grinding) and incence were left out since these were the categorical exposure variables with the less variability in answers. The gamma distributed generalized linear models were chosen given the concentrations of all the species do not follow a normal distribution.</w:t>
+        <w:t xml:space="preserve">Model 1, for each one of the chemical species, was computed to determine which of the exposures could better explain the variations in the concentrations (Supplementary Material). Given that none of the observations recorded to have used a generator machine for corn mill grinding, this categorical variable was left out. When computing this model, none of the predictors were significant to predict the concentrations of Aluminim (Al), Iron (Fe) and Zinc (Zn). Kerosene was found a significant predictor of Black carbon (BC) and Magnesium (Mg) concentrations (p &lt; 0.05). Exposure to smoke emitted from a biomass stove other than the one in their homes was also found as a significant predictor (p &lt; 0.05) for BC and potassium (K). Also, exposure to cigarette smoke in the homes was associated to K concentration. Meanwhile, the strongest predictor was found to be type of fuel (p &lt; 0.01), where exposure to biomass fuel was associated to an increase of the concentration of BC, Ca, K, Mg, Mn, S, Si and Ti. These last results are consistent to what was observed in terms of significant differences among samples by type of fuel (</w:t>
+      </w:r>
+      <w:hyperlink w:anchor="fig-concentrations">
+        <w:r>
+          <w:rPr>
+            <w:rStyle w:val="Hyperlink"/>
+          </w:rPr>
+          <w:t xml:space="preserve">Figure 4</w:t>
+        </w:r>
+      </w:hyperlink>
+      <w:r>
+        <w:t xml:space="preserve">).</w:t>
       </w:r>
     </w:p>
     <w:p>
@@ -1215,183 +1258,55 @@
         <w:pStyle w:val="BodyText"/>
       </w:pPr>
       <w:r>
-        <w:t xml:space="preserve">Based on the models, type of fuel was a strong predictor of concentration for eight chemical species: Mg, Mn, BC, Ca, K, S, Si and Ti. Kerosene was another predictor of BC and Mg concentrations alongside type of fuel and being exposed to other sources of smoke (such as traffic emissions). Meanwhile, smoking and other sources of smoke were high predictors of K. On the other hand, stove usage, independently if it is biomass or LPG, was associated with concentration of Fe. However, additional analyses have to be conducted for final model selection.</w:t>
-      </w:r>
-    </w:p>
-    <w:p>
-      <w:r>
-        <w:br w:type="page"/>
+        <w:t xml:space="preserve">Model 2 was tested as another way to evaluate which predictors could explain the variations in concentrations by grouping certain exposures. Similar results were observed as from Model 1. Micro exposures, which is a category that includes smoking, incense use, kerosene and mosquito coils explained the variations in BC concentrations (p &lt; 0.05). Exposure to other biomass stoves was a predictor for BC and K (p &lt; 0.05). Fueltype was still the strongest predictor (p &lt; 0.01) for the variations in concentrations for BC, Ca, K, Mg, Mn, S, Si and Ti.</w:t>
+      </w:r>
+    </w:p>
+    <w:p>
+      <w:pPr>
+        <w:pStyle w:val="BodyText"/>
+      </w:pPr>
+      <w:r>
+        <w:t xml:space="preserve">In terms of comparison between models, both models seem to under-perform in terms of predictions (Table 1, Supplementary Material). The lowest RMSE was observed in Model 2 for all the chemical species, meanwhile the highest R-square was observed in Model 1. In this case, Model 2 with grouping of variables could be a better model to explain the effect of certain exposures to the concentrations of the selected chemical species.</w:t>
       </w:r>
     </w:p>
     <w:bookmarkEnd w:id="44"/>
     <w:bookmarkEnd w:id="45"/>
-    <w:bookmarkStart w:id="49" w:name="references"/>
+    <w:bookmarkStart w:id="46" w:name="discussion"/>
     <w:p>
       <w:pPr>
         <w:pStyle w:val="Heading2"/>
       </w:pPr>
       <w:r>
-        <w:t xml:space="preserve">4 References</w:t>
-      </w:r>
-    </w:p>
-    <w:p>
-      <w:pPr>
-        <w:numPr>
-          <w:ilvl w:val="0"/>
-          <w:numId w:val="1001"/>
-        </w:numPr>
-        <w:pStyle w:val="Compact"/>
-      </w:pPr>
-      <w:r>
-        <w:t xml:space="preserve">Gordon, S. B. et al. Respiratory risks from household air pollution in low and middle income countries. The Lancet Respiratory Medicine 2, 823–860 (2014).</w:t>
-      </w:r>
-    </w:p>
-    <w:p>
-      <w:pPr>
-        <w:numPr>
-          <w:ilvl w:val="0"/>
-          <w:numId w:val="1001"/>
-        </w:numPr>
-        <w:pStyle w:val="Compact"/>
-      </w:pPr>
-      <w:r>
-        <w:t xml:space="preserve">GBD. Global Burden of Disease Study 2019 (GBD 2019) Results. http://ghdx.healthdata.org/gbd-results-tool (2020).</w:t>
-      </w:r>
-    </w:p>
-    <w:p>
-      <w:pPr>
-        <w:numPr>
-          <w:ilvl w:val="0"/>
-          <w:numId w:val="1001"/>
-        </w:numPr>
-        <w:pStyle w:val="Compact"/>
-      </w:pPr>
-      <w:r>
-        <w:t xml:space="preserve">Murray, C. J. L. et al. Global burden of 87 risk factors in 204 countries and territories, 1990–2019: a systematic analysis for the Global Burden of Disease Study 2019. The Lancet 396, 1223–1249 (2020).</w:t>
-      </w:r>
-    </w:p>
-    <w:p>
-      <w:pPr>
-        <w:numPr>
-          <w:ilvl w:val="0"/>
-          <w:numId w:val="1001"/>
-        </w:numPr>
-        <w:pStyle w:val="Compact"/>
-      </w:pPr>
-      <w:r>
-        <w:t xml:space="preserve">Pope, C. A. &amp; Dockery, D. W. Health Effects of Fine Particulate Air Pollution: Lines that Connect. Journal of the Air &amp; Waste Management Association 56, 709–742 (2006).</w:t>
-      </w:r>
-    </w:p>
-    <w:p>
-      <w:pPr>
-        <w:numPr>
-          <w:ilvl w:val="0"/>
-          <w:numId w:val="1001"/>
-        </w:numPr>
-        <w:pStyle w:val="Compact"/>
-      </w:pPr>
-      <w:r>
-        <w:t xml:space="preserve">Clasen, T. et al. Design and Rationale of the HAPIN Study: A Multicountry Randomized Controlled Trial to Assess the Effect of Liquefied Petroleum Gas Stove and Continuous Fuel Distribution. Environ Health Perspect 128, 047008 (2020).</w:t>
-      </w:r>
-    </w:p>
-    <w:p>
-      <w:pPr>
-        <w:numPr>
-          <w:ilvl w:val="0"/>
-          <w:numId w:val="1001"/>
-        </w:numPr>
-        <w:pStyle w:val="Compact"/>
-      </w:pPr>
-      <w:r>
-        <w:t xml:space="preserve">Mohammed, M. O. A. et al. Potential Toxicological and Cardiopulmonary Effects of PM2.5 Exposure and Related Mortality: Findings of Recent Studies Published during 2003-2013. Biomed Environ Sci.</w:t>
-      </w:r>
-    </w:p>
-    <w:p>
-      <w:pPr>
-        <w:numPr>
-          <w:ilvl w:val="0"/>
-          <w:numId w:val="1001"/>
-        </w:numPr>
-        <w:pStyle w:val="Compact"/>
-      </w:pPr>
-      <w:r>
-        <w:t xml:space="preserve">Viana, M. et al. Source apportionment of particulate matter in Europe: A review of methods and results. Journal of Aerosol Science 39, 827–849 (2008).</w:t>
-      </w:r>
-    </w:p>
-    <w:p>
-      <w:pPr>
-        <w:numPr>
-          <w:ilvl w:val="0"/>
-          <w:numId w:val="1001"/>
-        </w:numPr>
-        <w:pStyle w:val="Compact"/>
-      </w:pPr>
-      <w:r>
-        <w:t xml:space="preserve">Reff, A., Eberly, S. I. &amp; Bhave, P. V. Receptor Modeling of Ambient Particulate Matter Data Using Positive Matrix Factorization: Review of Existing Methods. Journal of the Air &amp; Waste Management Association 57, 146–154 (2007).</w:t>
-      </w:r>
-    </w:p>
-    <w:p>
-      <w:pPr>
-        <w:numPr>
-          <w:ilvl w:val="0"/>
-          <w:numId w:val="1001"/>
-        </w:numPr>
-        <w:pStyle w:val="Compact"/>
-      </w:pPr>
-      <w:r>
-        <w:t xml:space="preserve">Zhou, Z. et al. Chemical Characterization and Source Apportionment of Household Fine Particulate Matter in Rural, Peri-urban, and Urban West Africa. Environ. Sci. Technol. 48, 1343–1351 (2014).</w:t>
-      </w:r>
-    </w:p>
-    <w:p>
-      <w:pPr>
-        <w:numPr>
-          <w:ilvl w:val="0"/>
-          <w:numId w:val="1001"/>
-        </w:numPr>
-        <w:pStyle w:val="Compact"/>
-      </w:pPr>
-      <w:r>
-        <w:t xml:space="preserve">Sharma, S. K. et al. Source Apportionment of PM2.5 in Delhi, India Using PMF Model. Bull Environ Contam Toxicol 97, 286–293 (2016).</w:t>
-      </w:r>
-    </w:p>
-    <w:p>
-      <w:pPr>
-        <w:numPr>
-          <w:ilvl w:val="0"/>
-          <w:numId w:val="1001"/>
-        </w:numPr>
-        <w:pStyle w:val="Compact"/>
-      </w:pPr>
-      <w:r>
-        <w:t xml:space="preserve">Martínez-Cinco, M., Santos-Guzmán, J. &amp; Mejía-Velázquez, G. Source apportionment of PM 2.5 for supporting control strategies in the Monterrey Metropolitan Area, Mexico. Journal of the Air &amp; Waste Management Association 66, 631–642 (2016).</w:t>
-      </w:r>
-    </w:p>
-    <w:p>
-      <w:pPr>
-        <w:numPr>
-          <w:ilvl w:val="0"/>
-          <w:numId w:val="1001"/>
-        </w:numPr>
-        <w:pStyle w:val="Compact"/>
-      </w:pPr>
-      <w:r>
-        <w:t xml:space="preserve">Johnson, M. A., Steenland, K., Piedrahita, R., Clark, M. L., Pillarisetti, A., Balakrishnan, K., Peel, J. L., Naeher, L. P., Liao, J., Wilson, D., Sarnat, J., Underhill, L. J., Burrowes, V., McCracken, J. P., Rosa, G., Rosenthal, J., Sambandam, S., de Leon, O., Kirby, M. A., … HAPIN Investigators. Air Pollutant Exposure and Stove Use Assessment Methods for the Household Air Pollution Intervention Network (HAPIN) Trial. Environmental Health Perspectives, 128(4), 047009. (2020).</w:t>
-      </w:r>
-    </w:p>
-    <w:p>
-      <w:pPr>
-        <w:numPr>
-          <w:ilvl w:val="0"/>
-          <w:numId w:val="1001"/>
-        </w:numPr>
-        <w:pStyle w:val="Compact"/>
-      </w:pPr>
-      <w:r>
-        <w:t xml:space="preserve">Kearns, K. A. Exposures to household air pollution in women across four diverse countries as part of a multi-country cookstove intervention trial. (2022).</w:t>
-      </w:r>
-    </w:p>
-    <w:bookmarkStart w:id="48" w:name="refs"/>
-    <w:bookmarkStart w:id="47" w:name="ref-gordon_respiratory_2014"/>
+        <w:t xml:space="preserve">4 Discussion</w:t>
+      </w:r>
+    </w:p>
+    <w:bookmarkEnd w:id="46"/>
+    <w:bookmarkStart w:id="47" w:name="conclusions"/>
+    <w:p>
+      <w:pPr>
+        <w:pStyle w:val="Heading2"/>
+      </w:pPr>
+      <w:r>
+        <w:t xml:space="preserve">5 Conclusions</w:t>
+      </w:r>
+    </w:p>
+    <w:p>
+      <w:r>
+        <w:br w:type="page"/>
+      </w:r>
+    </w:p>
+    <w:bookmarkEnd w:id="47"/>
+    <w:bookmarkStart w:id="71" w:name="references"/>
+    <w:p>
+      <w:pPr>
+        <w:pStyle w:val="Heading2"/>
+      </w:pPr>
+      <w:r>
+        <w:t xml:space="preserve">6 References</w:t>
+      </w:r>
+    </w:p>
+    <w:bookmarkStart w:id="70" w:name="refs"/>
+    <w:bookmarkStart w:id="49" w:name="ref-gordon_respiratory_2014"/>
     <w:p>
       <w:pPr>
         <w:pStyle w:val="Bibliography"/>
@@ -1411,7 +1326,7 @@
       <w:r>
         <w:t xml:space="preserve"> </w:t>
       </w:r>
-      <w:hyperlink r:id="rId46">
+      <w:hyperlink r:id="rId48">
         <w:r>
           <w:rPr>
             <w:rStyle w:val="Hyperlink"/>
@@ -1420,9 +1335,1202 @@
         </w:r>
       </w:hyperlink>
     </w:p>
-    <w:bookmarkEnd w:id="47"/>
-    <w:bookmarkEnd w:id="48"/>
     <w:bookmarkEnd w:id="49"/>
+    <w:bookmarkStart w:id="51" w:name="ref-murray_global_2020"/>
+    <w:p>
+      <w:pPr>
+        <w:pStyle w:val="Bibliography"/>
+      </w:pPr>
+      <w:r>
+        <w:t xml:space="preserve">2.</w:t>
+      </w:r>
+      <w:r>
+        <w:t xml:space="preserve"> </w:t>
+      </w:r>
+      <w:r>
+        <w:t xml:space="preserve">	</w:t>
+      </w:r>
+      <w:r>
+        <w:t xml:space="preserve">Murray CJL, Aravkin AY, Zheng P, et al (2020) Global burden of 87 risk factors in 204 countries and territories, 1990–2019: A systematic analysis for the</w:t>
+      </w:r>
+      <w:r>
+        <w:t xml:space="preserve"> </w:t>
+      </w:r>
+      <w:r>
+        <w:t xml:space="preserve">Global</w:t>
+      </w:r>
+      <w:r>
+        <w:t xml:space="preserve"> </w:t>
+      </w:r>
+      <w:r>
+        <w:t xml:space="preserve">Burden</w:t>
+      </w:r>
+      <w:r>
+        <w:t xml:space="preserve"> </w:t>
+      </w:r>
+      <w:r>
+        <w:t xml:space="preserve">of</w:t>
+      </w:r>
+      <w:r>
+        <w:t xml:space="preserve"> </w:t>
+      </w:r>
+      <w:r>
+        <w:t xml:space="preserve">Disease</w:t>
+      </w:r>
+      <w:r>
+        <w:t xml:space="preserve"> </w:t>
+      </w:r>
+      <w:r>
+        <w:t xml:space="preserve">Study</w:t>
+      </w:r>
+      <w:r>
+        <w:t xml:space="preserve"> </w:t>
+      </w:r>
+      <w:r>
+        <w:t xml:space="preserve">2019. The Lancet 396(10258):1223–1249.</w:t>
+      </w:r>
+      <w:r>
+        <w:t xml:space="preserve"> </w:t>
+      </w:r>
+      <w:hyperlink r:id="rId50">
+        <w:r>
+          <w:rPr>
+            <w:rStyle w:val="Hyperlink"/>
+          </w:rPr>
+          <w:t xml:space="preserve">https://doi.org/10.1016/S0140-6736(20)30752-2</w:t>
+        </w:r>
+      </w:hyperlink>
+    </w:p>
+    <w:bookmarkEnd w:id="51"/>
+    <w:bookmarkStart w:id="53" w:name="ref-pope_health_2006"/>
+    <w:p>
+      <w:pPr>
+        <w:pStyle w:val="Bibliography"/>
+      </w:pPr>
+      <w:r>
+        <w:t xml:space="preserve">3.</w:t>
+      </w:r>
+      <w:r>
+        <w:t xml:space="preserve"> </w:t>
+      </w:r>
+      <w:r>
+        <w:t xml:space="preserve">	</w:t>
+      </w:r>
+      <w:r>
+        <w:t xml:space="preserve">Pope CA, Dockery DW (2006) Health</w:t>
+      </w:r>
+      <w:r>
+        <w:t xml:space="preserve"> </w:t>
+      </w:r>
+      <w:r>
+        <w:t xml:space="preserve">Effects</w:t>
+      </w:r>
+      <w:r>
+        <w:t xml:space="preserve"> </w:t>
+      </w:r>
+      <w:r>
+        <w:t xml:space="preserve">of</w:t>
+      </w:r>
+      <w:r>
+        <w:t xml:space="preserve"> </w:t>
+      </w:r>
+      <w:r>
+        <w:t xml:space="preserve">Fine</w:t>
+      </w:r>
+      <w:r>
+        <w:t xml:space="preserve"> </w:t>
+      </w:r>
+      <w:r>
+        <w:t xml:space="preserve">Particulate</w:t>
+      </w:r>
+      <w:r>
+        <w:t xml:space="preserve"> </w:t>
+      </w:r>
+      <w:r>
+        <w:t xml:space="preserve">Air</w:t>
+      </w:r>
+      <w:r>
+        <w:t xml:space="preserve"> </w:t>
+      </w:r>
+      <w:r>
+        <w:t xml:space="preserve">Pollution</w:t>
+      </w:r>
+      <w:r>
+        <w:t xml:space="preserve">:</w:t>
+      </w:r>
+      <w:r>
+        <w:t xml:space="preserve"> </w:t>
+      </w:r>
+      <w:r>
+        <w:t xml:space="preserve">Lines</w:t>
+      </w:r>
+      <w:r>
+        <w:t xml:space="preserve"> </w:t>
+      </w:r>
+      <w:r>
+        <w:t xml:space="preserve">that</w:t>
+      </w:r>
+      <w:r>
+        <w:t xml:space="preserve"> </w:t>
+      </w:r>
+      <w:r>
+        <w:t xml:space="preserve">Connect</w:t>
+      </w:r>
+      <w:r>
+        <w:t xml:space="preserve">. Journal of the Air &amp; Waste Management Association 56(6):709–742.</w:t>
+      </w:r>
+      <w:r>
+        <w:t xml:space="preserve"> </w:t>
+      </w:r>
+      <w:hyperlink r:id="rId52">
+        <w:r>
+          <w:rPr>
+            <w:rStyle w:val="Hyperlink"/>
+          </w:rPr>
+          <w:t xml:space="preserve">https://doi.org/10.1080/10473289.2006.10464485</w:t>
+        </w:r>
+      </w:hyperlink>
+    </w:p>
+    <w:bookmarkEnd w:id="53"/>
+    <w:bookmarkStart w:id="55" w:name="ref-clasen_design_2020"/>
+    <w:p>
+      <w:pPr>
+        <w:pStyle w:val="Bibliography"/>
+      </w:pPr>
+      <w:r>
+        <w:t xml:space="preserve">4.</w:t>
+      </w:r>
+      <w:r>
+        <w:t xml:space="preserve"> </w:t>
+      </w:r>
+      <w:r>
+        <w:t xml:space="preserve">	</w:t>
+      </w:r>
+      <w:r>
+        <w:t xml:space="preserve">Clasen T, Checkley W, Peel JL, et al (2020) Design and</w:t>
+      </w:r>
+      <w:r>
+        <w:t xml:space="preserve"> </w:t>
+      </w:r>
+      <w:r>
+        <w:t xml:space="preserve">Rationale</w:t>
+      </w:r>
+      <w:r>
+        <w:t xml:space="preserve"> </w:t>
+      </w:r>
+      <w:r>
+        <w:t xml:space="preserve">of the</w:t>
+      </w:r>
+      <w:r>
+        <w:t xml:space="preserve"> </w:t>
+      </w:r>
+      <w:r>
+        <w:t xml:space="preserve">HAPIN</w:t>
+      </w:r>
+      <w:r>
+        <w:t xml:space="preserve"> </w:t>
+      </w:r>
+      <w:r>
+        <w:t xml:space="preserve">Study</w:t>
+      </w:r>
+      <w:r>
+        <w:t xml:space="preserve">:</w:t>
+      </w:r>
+      <w:r>
+        <w:t xml:space="preserve"> </w:t>
+      </w:r>
+      <w:r>
+        <w:t xml:space="preserve">A</w:t>
+      </w:r>
+      <w:r>
+        <w:t xml:space="preserve"> </w:t>
+      </w:r>
+      <w:r>
+        <w:t xml:space="preserve">Multicountry</w:t>
+      </w:r>
+      <w:r>
+        <w:t xml:space="preserve"> </w:t>
+      </w:r>
+      <w:r>
+        <w:t xml:space="preserve">Randomized</w:t>
+      </w:r>
+      <w:r>
+        <w:t xml:space="preserve"> </w:t>
+      </w:r>
+      <w:r>
+        <w:t xml:space="preserve">Controlled</w:t>
+      </w:r>
+      <w:r>
+        <w:t xml:space="preserve"> </w:t>
+      </w:r>
+      <w:r>
+        <w:t xml:space="preserve">Trial</w:t>
+      </w:r>
+      <w:r>
+        <w:t xml:space="preserve"> </w:t>
+      </w:r>
+      <w:r>
+        <w:t xml:space="preserve">to</w:t>
+      </w:r>
+      <w:r>
+        <w:t xml:space="preserve"> </w:t>
+      </w:r>
+      <w:r>
+        <w:t xml:space="preserve">Assess</w:t>
+      </w:r>
+      <w:r>
+        <w:t xml:space="preserve"> </w:t>
+      </w:r>
+      <w:r>
+        <w:t xml:space="preserve">the</w:t>
+      </w:r>
+      <w:r>
+        <w:t xml:space="preserve"> </w:t>
+      </w:r>
+      <w:r>
+        <w:t xml:space="preserve">Effect</w:t>
+      </w:r>
+      <w:r>
+        <w:t xml:space="preserve"> </w:t>
+      </w:r>
+      <w:r>
+        <w:t xml:space="preserve">of</w:t>
+      </w:r>
+      <w:r>
+        <w:t xml:space="preserve"> </w:t>
+      </w:r>
+      <w:r>
+        <w:t xml:space="preserve">Liquefied</w:t>
+      </w:r>
+      <w:r>
+        <w:t xml:space="preserve"> </w:t>
+      </w:r>
+      <w:r>
+        <w:t xml:space="preserve">Petroleum</w:t>
+      </w:r>
+      <w:r>
+        <w:t xml:space="preserve"> </w:t>
+      </w:r>
+      <w:r>
+        <w:t xml:space="preserve">Gas</w:t>
+      </w:r>
+      <w:r>
+        <w:t xml:space="preserve"> </w:t>
+      </w:r>
+      <w:r>
+        <w:t xml:space="preserve">Stove</w:t>
+      </w:r>
+      <w:r>
+        <w:t xml:space="preserve"> </w:t>
+      </w:r>
+      <w:r>
+        <w:t xml:space="preserve">and</w:t>
+      </w:r>
+      <w:r>
+        <w:t xml:space="preserve"> </w:t>
+      </w:r>
+      <w:r>
+        <w:t xml:space="preserve">Continuous</w:t>
+      </w:r>
+      <w:r>
+        <w:t xml:space="preserve"> </w:t>
+      </w:r>
+      <w:r>
+        <w:t xml:space="preserve">Fuel</w:t>
+      </w:r>
+      <w:r>
+        <w:t xml:space="preserve"> </w:t>
+      </w:r>
+      <w:r>
+        <w:t xml:space="preserve">Distribution</w:t>
+      </w:r>
+      <w:r>
+        <w:t xml:space="preserve">. Environmental Health Perspectives 128(4):047008.</w:t>
+      </w:r>
+      <w:r>
+        <w:t xml:space="preserve"> </w:t>
+      </w:r>
+      <w:hyperlink r:id="rId54">
+        <w:r>
+          <w:rPr>
+            <w:rStyle w:val="Hyperlink"/>
+          </w:rPr>
+          <w:t xml:space="preserve">https://doi.org/10.1289/EHP6407</w:t>
+        </w:r>
+      </w:hyperlink>
+    </w:p>
+    <w:bookmarkEnd w:id="55"/>
+    <w:bookmarkStart w:id="56" w:name="ref-mohammed_potential_nodate"/>
+    <w:p>
+      <w:pPr>
+        <w:pStyle w:val="Bibliography"/>
+      </w:pPr>
+      <w:r>
+        <w:t xml:space="preserve">5.</w:t>
+      </w:r>
+      <w:r>
+        <w:t xml:space="preserve"> </w:t>
+      </w:r>
+      <w:r>
+        <w:t xml:space="preserve">	</w:t>
+      </w:r>
+      <w:r>
+        <w:t xml:space="preserve">Mohammed MOA, Wei SW, Li MW, et al Potential</w:t>
+      </w:r>
+      <w:r>
+        <w:t xml:space="preserve"> </w:t>
+      </w:r>
+      <w:r>
+        <w:t xml:space="preserve">Toxicological</w:t>
+      </w:r>
+      <w:r>
+        <w:t xml:space="preserve"> </w:t>
+      </w:r>
+      <w:r>
+        <w:t xml:space="preserve">and</w:t>
+      </w:r>
+      <w:r>
+        <w:t xml:space="preserve"> </w:t>
+      </w:r>
+      <w:r>
+        <w:t xml:space="preserve">Cardiopulmonary</w:t>
+      </w:r>
+      <w:r>
+        <w:t xml:space="preserve"> </w:t>
+      </w:r>
+      <w:r>
+        <w:t xml:space="preserve">Effects</w:t>
+      </w:r>
+      <w:r>
+        <w:t xml:space="preserve"> </w:t>
+      </w:r>
+      <w:r>
+        <w:t xml:space="preserve">of</w:t>
+      </w:r>
+      <w:r>
+        <w:t xml:space="preserve"> </w:t>
+      </w:r>
+      <w:r>
+        <w:t xml:space="preserve">PM2</w:t>
+      </w:r>
+      <w:r>
+        <w:t xml:space="preserve">.5</w:t>
+      </w:r>
+      <w:r>
+        <w:t xml:space="preserve"> </w:t>
+      </w:r>
+      <w:r>
+        <w:t xml:space="preserve">Exposure</w:t>
+      </w:r>
+      <w:r>
+        <w:t xml:space="preserve"> </w:t>
+      </w:r>
+      <w:r>
+        <w:t xml:space="preserve">and</w:t>
+      </w:r>
+      <w:r>
+        <w:t xml:space="preserve"> </w:t>
+      </w:r>
+      <w:r>
+        <w:t xml:space="preserve">Related</w:t>
+      </w:r>
+      <w:r>
+        <w:t xml:space="preserve"> </w:t>
+      </w:r>
+      <w:r>
+        <w:t xml:space="preserve">Mortality</w:t>
+      </w:r>
+      <w:r>
+        <w:t xml:space="preserve">:</w:t>
+      </w:r>
+      <w:r>
+        <w:t xml:space="preserve"> </w:t>
+      </w:r>
+      <w:r>
+        <w:t xml:space="preserve">Findings</w:t>
+      </w:r>
+      <w:r>
+        <w:t xml:space="preserve"> </w:t>
+      </w:r>
+      <w:r>
+        <w:t xml:space="preserve">of</w:t>
+      </w:r>
+      <w:r>
+        <w:t xml:space="preserve"> </w:t>
+      </w:r>
+      <w:r>
+        <w:t xml:space="preserve">Recent</w:t>
+      </w:r>
+      <w:r>
+        <w:t xml:space="preserve"> </w:t>
+      </w:r>
+      <w:r>
+        <w:t xml:space="preserve">Studies</w:t>
+      </w:r>
+      <w:r>
+        <w:t xml:space="preserve"> </w:t>
+      </w:r>
+      <w:r>
+        <w:t xml:space="preserve">Published</w:t>
+      </w:r>
+      <w:r>
+        <w:t xml:space="preserve"> </w:t>
+      </w:r>
+      <w:r>
+        <w:t xml:space="preserve">during 2003-2013. Biomed Environ Sci</w:t>
+      </w:r>
+    </w:p>
+    <w:bookmarkEnd w:id="56"/>
+    <w:bookmarkStart w:id="58" w:name="ref-viana_source_2008"/>
+    <w:p>
+      <w:pPr>
+        <w:pStyle w:val="Bibliography"/>
+      </w:pPr>
+      <w:r>
+        <w:t xml:space="preserve">6.</w:t>
+      </w:r>
+      <w:r>
+        <w:t xml:space="preserve"> </w:t>
+      </w:r>
+      <w:r>
+        <w:t xml:space="preserve">	</w:t>
+      </w:r>
+      <w:r>
+        <w:t xml:space="preserve">Viana M, Kuhlbusch TAJ, Querol X, et al (2008) Source apportionment of particulate matter in</w:t>
+      </w:r>
+      <w:r>
+        <w:t xml:space="preserve"> </w:t>
+      </w:r>
+      <w:r>
+        <w:t xml:space="preserve">Europe</w:t>
+      </w:r>
+      <w:r>
+        <w:t xml:space="preserve">:</w:t>
+      </w:r>
+      <w:r>
+        <w:t xml:space="preserve"> </w:t>
+      </w:r>
+      <w:r>
+        <w:t xml:space="preserve">A</w:t>
+      </w:r>
+      <w:r>
+        <w:t xml:space="preserve"> </w:t>
+      </w:r>
+      <w:r>
+        <w:t xml:space="preserve">review of methods and results. Journal of Aerosol Science 39(10):827–849.</w:t>
+      </w:r>
+      <w:r>
+        <w:t xml:space="preserve"> </w:t>
+      </w:r>
+      <w:hyperlink r:id="rId57">
+        <w:r>
+          <w:rPr>
+            <w:rStyle w:val="Hyperlink"/>
+          </w:rPr>
+          <w:t xml:space="preserve">https://doi.org/10.1016/j.jaerosci.2008.05.007</w:t>
+        </w:r>
+      </w:hyperlink>
+    </w:p>
+    <w:bookmarkEnd w:id="58"/>
+    <w:bookmarkStart w:id="60" w:name="ref-reff_receptor_2007"/>
+    <w:p>
+      <w:pPr>
+        <w:pStyle w:val="Bibliography"/>
+      </w:pPr>
+      <w:r>
+        <w:t xml:space="preserve">7.</w:t>
+      </w:r>
+      <w:r>
+        <w:t xml:space="preserve"> </w:t>
+      </w:r>
+      <w:r>
+        <w:t xml:space="preserve">	</w:t>
+      </w:r>
+      <w:r>
+        <w:t xml:space="preserve">Reff A, Eberly SI, Bhave PV (2007) Receptor</w:t>
+      </w:r>
+      <w:r>
+        <w:t xml:space="preserve"> </w:t>
+      </w:r>
+      <w:r>
+        <w:t xml:space="preserve">Modeling</w:t>
+      </w:r>
+      <w:r>
+        <w:t xml:space="preserve"> </w:t>
+      </w:r>
+      <w:r>
+        <w:t xml:space="preserve">of</w:t>
+      </w:r>
+      <w:r>
+        <w:t xml:space="preserve"> </w:t>
+      </w:r>
+      <w:r>
+        <w:t xml:space="preserve">Ambient</w:t>
+      </w:r>
+      <w:r>
+        <w:t xml:space="preserve"> </w:t>
+      </w:r>
+      <w:r>
+        <w:t xml:space="preserve">Particulate</w:t>
+      </w:r>
+      <w:r>
+        <w:t xml:space="preserve"> </w:t>
+      </w:r>
+      <w:r>
+        <w:t xml:space="preserve">Matter</w:t>
+      </w:r>
+      <w:r>
+        <w:t xml:space="preserve"> </w:t>
+      </w:r>
+      <w:r>
+        <w:t xml:space="preserve">Data</w:t>
+      </w:r>
+      <w:r>
+        <w:t xml:space="preserve"> </w:t>
+      </w:r>
+      <w:r>
+        <w:t xml:space="preserve">Using</w:t>
+      </w:r>
+      <w:r>
+        <w:t xml:space="preserve"> </w:t>
+      </w:r>
+      <w:r>
+        <w:t xml:space="preserve">Positive</w:t>
+      </w:r>
+      <w:r>
+        <w:t xml:space="preserve"> </w:t>
+      </w:r>
+      <w:r>
+        <w:t xml:space="preserve">Matrix</w:t>
+      </w:r>
+      <w:r>
+        <w:t xml:space="preserve"> </w:t>
+      </w:r>
+      <w:r>
+        <w:t xml:space="preserve">Factorization</w:t>
+      </w:r>
+      <w:r>
+        <w:t xml:space="preserve">:</w:t>
+      </w:r>
+      <w:r>
+        <w:t xml:space="preserve"> </w:t>
+      </w:r>
+      <w:r>
+        <w:t xml:space="preserve">Review</w:t>
+      </w:r>
+      <w:r>
+        <w:t xml:space="preserve"> </w:t>
+      </w:r>
+      <w:r>
+        <w:t xml:space="preserve">of</w:t>
+      </w:r>
+      <w:r>
+        <w:t xml:space="preserve"> </w:t>
+      </w:r>
+      <w:r>
+        <w:t xml:space="preserve">Existing</w:t>
+      </w:r>
+      <w:r>
+        <w:t xml:space="preserve"> </w:t>
+      </w:r>
+      <w:r>
+        <w:t xml:space="preserve">Methods</w:t>
+      </w:r>
+      <w:r>
+        <w:t xml:space="preserve">. Journal of the Air &amp; Waste Management Association 57(2):146–154.</w:t>
+      </w:r>
+      <w:r>
+        <w:t xml:space="preserve"> </w:t>
+      </w:r>
+      <w:hyperlink r:id="rId59">
+        <w:r>
+          <w:rPr>
+            <w:rStyle w:val="Hyperlink"/>
+          </w:rPr>
+          <w:t xml:space="preserve">https://doi.org/10.1080/10473289.2007.10465319</w:t>
+        </w:r>
+      </w:hyperlink>
+    </w:p>
+    <w:bookmarkEnd w:id="60"/>
+    <w:bookmarkStart w:id="62" w:name="ref-zhou_chemical_2014"/>
+    <w:p>
+      <w:pPr>
+        <w:pStyle w:val="Bibliography"/>
+      </w:pPr>
+      <w:r>
+        <w:t xml:space="preserve">8.</w:t>
+      </w:r>
+      <w:r>
+        <w:t xml:space="preserve"> </w:t>
+      </w:r>
+      <w:r>
+        <w:t xml:space="preserve">	</w:t>
+      </w:r>
+      <w:r>
+        <w:t xml:space="preserve">Zhou Z, Dionisio KL, Verissimo TG, et al (2014) Chemical</w:t>
+      </w:r>
+      <w:r>
+        <w:t xml:space="preserve"> </w:t>
+      </w:r>
+      <w:r>
+        <w:t xml:space="preserve">Characterization</w:t>
+      </w:r>
+      <w:r>
+        <w:t xml:space="preserve"> </w:t>
+      </w:r>
+      <w:r>
+        <w:t xml:space="preserve">and</w:t>
+      </w:r>
+      <w:r>
+        <w:t xml:space="preserve"> </w:t>
+      </w:r>
+      <w:r>
+        <w:t xml:space="preserve">Source</w:t>
+      </w:r>
+      <w:r>
+        <w:t xml:space="preserve"> </w:t>
+      </w:r>
+      <w:r>
+        <w:t xml:space="preserve">Apportionment</w:t>
+      </w:r>
+      <w:r>
+        <w:t xml:space="preserve"> </w:t>
+      </w:r>
+      <w:r>
+        <w:t xml:space="preserve">of</w:t>
+      </w:r>
+      <w:r>
+        <w:t xml:space="preserve"> </w:t>
+      </w:r>
+      <w:r>
+        <w:t xml:space="preserve">Household</w:t>
+      </w:r>
+      <w:r>
+        <w:t xml:space="preserve"> </w:t>
+      </w:r>
+      <w:r>
+        <w:t xml:space="preserve">Fine</w:t>
+      </w:r>
+      <w:r>
+        <w:t xml:space="preserve"> </w:t>
+      </w:r>
+      <w:r>
+        <w:t xml:space="preserve">Particulate</w:t>
+      </w:r>
+      <w:r>
+        <w:t xml:space="preserve"> </w:t>
+      </w:r>
+      <w:r>
+        <w:t xml:space="preserve">Matter</w:t>
+      </w:r>
+      <w:r>
+        <w:t xml:space="preserve"> </w:t>
+      </w:r>
+      <w:r>
+        <w:t xml:space="preserve">in</w:t>
+      </w:r>
+      <w:r>
+        <w:t xml:space="preserve"> </w:t>
+      </w:r>
+      <w:r>
+        <w:t xml:space="preserve">Rural</w:t>
+      </w:r>
+      <w:r>
+        <w:t xml:space="preserve">,</w:t>
+      </w:r>
+      <w:r>
+        <w:t xml:space="preserve"> </w:t>
+      </w:r>
+      <w:r>
+        <w:t xml:space="preserve">Peri</w:t>
+      </w:r>
+      <w:r>
+        <w:t xml:space="preserve">-urban, and</w:t>
+      </w:r>
+      <w:r>
+        <w:t xml:space="preserve"> </w:t>
+      </w:r>
+      <w:r>
+        <w:t xml:space="preserve">Urban</w:t>
+      </w:r>
+      <w:r>
+        <w:t xml:space="preserve"> </w:t>
+      </w:r>
+      <w:r>
+        <w:t xml:space="preserve">West</w:t>
+      </w:r>
+      <w:r>
+        <w:t xml:space="preserve"> </w:t>
+      </w:r>
+      <w:r>
+        <w:t xml:space="preserve">Africa</w:t>
+      </w:r>
+      <w:r>
+        <w:t xml:space="preserve">. Environmental Science &amp; Technology 48(2):1343–1351.</w:t>
+      </w:r>
+      <w:r>
+        <w:t xml:space="preserve"> </w:t>
+      </w:r>
+      <w:hyperlink r:id="rId61">
+        <w:r>
+          <w:rPr>
+            <w:rStyle w:val="Hyperlink"/>
+          </w:rPr>
+          <w:t xml:space="preserve">https://doi.org/10.1021/es404185m</w:t>
+        </w:r>
+      </w:hyperlink>
+    </w:p>
+    <w:bookmarkEnd w:id="62"/>
+    <w:bookmarkStart w:id="64" w:name="ref-sharma_source_2016"/>
+    <w:p>
+      <w:pPr>
+        <w:pStyle w:val="Bibliography"/>
+      </w:pPr>
+      <w:r>
+        <w:t xml:space="preserve">9.</w:t>
+      </w:r>
+      <w:r>
+        <w:t xml:space="preserve"> </w:t>
+      </w:r>
+      <w:r>
+        <w:t xml:space="preserve">	</w:t>
+      </w:r>
+      <w:r>
+        <w:t xml:space="preserve">Sharma SK, Mandal TK, Jain S, Saraswati, Sharma A, Saxena M (2016) Source</w:t>
+      </w:r>
+      <w:r>
+        <w:t xml:space="preserve"> </w:t>
+      </w:r>
+      <w:r>
+        <w:t xml:space="preserve">Apportionment</w:t>
+      </w:r>
+      <w:r>
+        <w:t xml:space="preserve"> </w:t>
+      </w:r>
+      <w:r>
+        <w:t xml:space="preserve">of</w:t>
+      </w:r>
+      <w:r>
+        <w:t xml:space="preserve"> </w:t>
+      </w:r>
+      <w:r>
+        <w:t xml:space="preserve">PM2</w:t>
+      </w:r>
+      <w:r>
+        <w:t xml:space="preserve">.5 in</w:t>
+      </w:r>
+      <w:r>
+        <w:t xml:space="preserve"> </w:t>
+      </w:r>
+      <w:r>
+        <w:t xml:space="preserve">Delhi</w:t>
+      </w:r>
+      <w:r>
+        <w:t xml:space="preserve">,</w:t>
+      </w:r>
+      <w:r>
+        <w:t xml:space="preserve"> </w:t>
+      </w:r>
+      <w:r>
+        <w:t xml:space="preserve">India</w:t>
+      </w:r>
+      <w:r>
+        <w:t xml:space="preserve"> </w:t>
+      </w:r>
+      <w:r>
+        <w:t xml:space="preserve">Using</w:t>
+      </w:r>
+      <w:r>
+        <w:t xml:space="preserve"> </w:t>
+      </w:r>
+      <w:r>
+        <w:t xml:space="preserve">PMF</w:t>
+      </w:r>
+      <w:r>
+        <w:t xml:space="preserve"> </w:t>
+      </w:r>
+      <w:r>
+        <w:t xml:space="preserve">Model</w:t>
+      </w:r>
+      <w:r>
+        <w:t xml:space="preserve">. Bulletin of Environmental Contamination and Toxicology 97(2):286–293.</w:t>
+      </w:r>
+      <w:r>
+        <w:t xml:space="preserve"> </w:t>
+      </w:r>
+      <w:hyperlink r:id="rId63">
+        <w:r>
+          <w:rPr>
+            <w:rStyle w:val="Hyperlink"/>
+          </w:rPr>
+          <w:t xml:space="preserve">https://doi.org/10.1007/s00128-016-1836-1</w:t>
+        </w:r>
+      </w:hyperlink>
+    </w:p>
+    <w:bookmarkEnd w:id="64"/>
+    <w:bookmarkStart w:id="66" w:name="ref-martinez-cinco_source_2016"/>
+    <w:p>
+      <w:pPr>
+        <w:pStyle w:val="Bibliography"/>
+      </w:pPr>
+      <w:r>
+        <w:t xml:space="preserve">10.</w:t>
+      </w:r>
+      <w:r>
+        <w:t xml:space="preserve"> </w:t>
+      </w:r>
+      <w:r>
+        <w:t xml:space="preserve">	</w:t>
+      </w:r>
+      <w:r>
+        <w:t xml:space="preserve">Martínez-Cinco M, Santos-Guzmán J, Mejía-Velázquez G (2016) Source apportionment of</w:t>
+      </w:r>
+      <w:r>
+        <w:t xml:space="preserve"> </w:t>
+      </w:r>
+      <w:r>
+        <w:t xml:space="preserve">PM</w:t>
+      </w:r>
+      <w:r>
+        <w:t xml:space="preserve"> </w:t>
+      </w:r>
+      <m:oMath>
+        <m:sSub>
+          <m:e>
+            <m:r>
+              <m:t>​</m:t>
+            </m:r>
+          </m:e>
+          <m:sub>
+            <m:r>
+              <m:rPr>
+                <m:nor/>
+                <m:sty m:val="p"/>
+              </m:rPr>
+              <m:t>2.5</m:t>
+            </m:r>
+          </m:sub>
+        </m:sSub>
+      </m:oMath>
+      <w:r>
+        <w:t xml:space="preserve"> </w:t>
+      </w:r>
+      <w:r>
+        <w:t xml:space="preserve">for supporting control strategies in the</w:t>
+      </w:r>
+      <w:r>
+        <w:t xml:space="preserve"> </w:t>
+      </w:r>
+      <w:r>
+        <w:t xml:space="preserve">Monterrey</w:t>
+      </w:r>
+      <w:r>
+        <w:t xml:space="preserve"> </w:t>
+      </w:r>
+      <w:r>
+        <w:t xml:space="preserve">Metropolitan</w:t>
+      </w:r>
+      <w:r>
+        <w:t xml:space="preserve"> </w:t>
+      </w:r>
+      <w:r>
+        <w:t xml:space="preserve">Area</w:t>
+      </w:r>
+      <w:r>
+        <w:t xml:space="preserve">,</w:t>
+      </w:r>
+      <w:r>
+        <w:t xml:space="preserve"> </w:t>
+      </w:r>
+      <w:r>
+        <w:t xml:space="preserve">Mexico</w:t>
+      </w:r>
+      <w:r>
+        <w:t xml:space="preserve">. Journal of the Air &amp; Waste Management Association 66(6):631–642.</w:t>
+      </w:r>
+      <w:r>
+        <w:t xml:space="preserve"> </w:t>
+      </w:r>
+      <w:hyperlink r:id="rId65">
+        <w:r>
+          <w:rPr>
+            <w:rStyle w:val="Hyperlink"/>
+          </w:rPr>
+          <w:t xml:space="preserve">https://doi.org/10.1080/10962247.2016.1159259</w:t>
+        </w:r>
+      </w:hyperlink>
+    </w:p>
+    <w:bookmarkEnd w:id="66"/>
+    <w:bookmarkStart w:id="68" w:name="ref-johnson_air_2020"/>
+    <w:p>
+      <w:pPr>
+        <w:pStyle w:val="Bibliography"/>
+      </w:pPr>
+      <w:r>
+        <w:t xml:space="preserve">11.</w:t>
+      </w:r>
+      <w:r>
+        <w:t xml:space="preserve"> </w:t>
+      </w:r>
+      <w:r>
+        <w:t xml:space="preserve">	</w:t>
+      </w:r>
+      <w:r>
+        <w:t xml:space="preserve">Johnson MA, Steenland K, Piedrahita R, et al (2020) Air</w:t>
+      </w:r>
+      <w:r>
+        <w:t xml:space="preserve"> </w:t>
+      </w:r>
+      <w:r>
+        <w:t xml:space="preserve">Pollutant</w:t>
+      </w:r>
+      <w:r>
+        <w:t xml:space="preserve"> </w:t>
+      </w:r>
+      <w:r>
+        <w:t xml:space="preserve">Exposure</w:t>
+      </w:r>
+      <w:r>
+        <w:t xml:space="preserve"> </w:t>
+      </w:r>
+      <w:r>
+        <w:t xml:space="preserve">and</w:t>
+      </w:r>
+      <w:r>
+        <w:t xml:space="preserve"> </w:t>
+      </w:r>
+      <w:r>
+        <w:t xml:space="preserve">Stove</w:t>
+      </w:r>
+      <w:r>
+        <w:t xml:space="preserve"> </w:t>
+      </w:r>
+      <w:r>
+        <w:t xml:space="preserve">Use</w:t>
+      </w:r>
+      <w:r>
+        <w:t xml:space="preserve"> </w:t>
+      </w:r>
+      <w:r>
+        <w:t xml:space="preserve">Assessment</w:t>
+      </w:r>
+      <w:r>
+        <w:t xml:space="preserve"> </w:t>
+      </w:r>
+      <w:r>
+        <w:t xml:space="preserve">Methods</w:t>
+      </w:r>
+      <w:r>
+        <w:t xml:space="preserve"> </w:t>
+      </w:r>
+      <w:r>
+        <w:t xml:space="preserve">for the</w:t>
+      </w:r>
+      <w:r>
+        <w:t xml:space="preserve"> </w:t>
+      </w:r>
+      <w:r>
+        <w:t xml:space="preserve">Household</w:t>
+      </w:r>
+      <w:r>
+        <w:t xml:space="preserve"> </w:t>
+      </w:r>
+      <w:r>
+        <w:t xml:space="preserve">Air</w:t>
+      </w:r>
+      <w:r>
+        <w:t xml:space="preserve"> </w:t>
+      </w:r>
+      <w:r>
+        <w:t xml:space="preserve">Pollution</w:t>
+      </w:r>
+      <w:r>
+        <w:t xml:space="preserve"> </w:t>
+      </w:r>
+      <w:r>
+        <w:t xml:space="preserve">Intervention</w:t>
+      </w:r>
+      <w:r>
+        <w:t xml:space="preserve"> </w:t>
+      </w:r>
+      <w:r>
+        <w:t xml:space="preserve">Network</w:t>
+      </w:r>
+      <w:r>
+        <w:t xml:space="preserve"> </w:t>
+      </w:r>
+      <w:r>
+        <w:t xml:space="preserve">(</w:t>
+      </w:r>
+      <w:r>
+        <w:t xml:space="preserve">HAPIN</w:t>
+      </w:r>
+      <w:r>
+        <w:t xml:space="preserve">)</w:t>
+      </w:r>
+      <w:r>
+        <w:t xml:space="preserve"> </w:t>
+      </w:r>
+      <w:r>
+        <w:t xml:space="preserve">Trial</w:t>
+      </w:r>
+      <w:r>
+        <w:t xml:space="preserve">. Environmental Health Perspectives 128(4):047009.</w:t>
+      </w:r>
+      <w:r>
+        <w:t xml:space="preserve"> </w:t>
+      </w:r>
+      <w:hyperlink r:id="rId67">
+        <w:r>
+          <w:rPr>
+            <w:rStyle w:val="Hyperlink"/>
+          </w:rPr>
+          <w:t xml:space="preserve">https://doi.org/10.1289/EHP6422</w:t>
+        </w:r>
+      </w:hyperlink>
+    </w:p>
+    <w:bookmarkEnd w:id="68"/>
+    <w:bookmarkStart w:id="69" w:name="ref-kearns_exposures_nodate"/>
+    <w:p>
+      <w:pPr>
+        <w:pStyle w:val="Bibliography"/>
+      </w:pPr>
+      <w:r>
+        <w:t xml:space="preserve">12.</w:t>
+      </w:r>
+      <w:r>
+        <w:t xml:space="preserve"> </w:t>
+      </w:r>
+      <w:r>
+        <w:t xml:space="preserve">	</w:t>
+      </w:r>
+      <w:r>
+        <w:t xml:space="preserve">Kearns KA</w:t>
+      </w:r>
+      <w:r>
+        <w:t xml:space="preserve"> </w:t>
+      </w:r>
+      <w:r>
+        <w:t xml:space="preserve">EXPOSURES</w:t>
+      </w:r>
+      <w:r>
+        <w:t xml:space="preserve"> </w:t>
+      </w:r>
+      <w:r>
+        <w:t xml:space="preserve">TO</w:t>
+      </w:r>
+      <w:r>
+        <w:t xml:space="preserve"> </w:t>
+      </w:r>
+      <w:r>
+        <w:t xml:space="preserve">HOUSEHOLD</w:t>
+      </w:r>
+      <w:r>
+        <w:t xml:space="preserve"> </w:t>
+      </w:r>
+      <w:r>
+        <w:t xml:space="preserve">AIR</w:t>
+      </w:r>
+      <w:r>
+        <w:t xml:space="preserve"> </w:t>
+      </w:r>
+      <w:r>
+        <w:t xml:space="preserve">POLLUTION</w:t>
+      </w:r>
+      <w:r>
+        <w:t xml:space="preserve"> </w:t>
+      </w:r>
+      <w:r>
+        <w:t xml:space="preserve">IN</w:t>
+      </w:r>
+      <w:r>
+        <w:t xml:space="preserve"> </w:t>
+      </w:r>
+      <w:r>
+        <w:t xml:space="preserve">WOMEN</w:t>
+      </w:r>
+      <w:r>
+        <w:t xml:space="preserve"> </w:t>
+      </w:r>
+      <w:r>
+        <w:t xml:space="preserve">ACROSS</w:t>
+      </w:r>
+      <w:r>
+        <w:t xml:space="preserve"> </w:t>
+      </w:r>
+      <w:r>
+        <w:t xml:space="preserve">FOUR</w:t>
+      </w:r>
+      <w:r>
+        <w:t xml:space="preserve"> </w:t>
+      </w:r>
+      <w:r>
+        <w:t xml:space="preserve">DIVERSE</w:t>
+      </w:r>
+      <w:r>
+        <w:t xml:space="preserve"> </w:t>
+      </w:r>
+      <w:r>
+        <w:t xml:space="preserve">COUNTRIES</w:t>
+      </w:r>
+      <w:r>
+        <w:t xml:space="preserve"> </w:t>
+      </w:r>
+      <w:r>
+        <w:t xml:space="preserve">AS</w:t>
+      </w:r>
+      <w:r>
+        <w:t xml:space="preserve"> </w:t>
+      </w:r>
+      <w:r>
+        <w:t xml:space="preserve">PART</w:t>
+      </w:r>
+      <w:r>
+        <w:t xml:space="preserve"> </w:t>
+      </w:r>
+      <w:r>
+        <w:t xml:space="preserve">OF</w:t>
+      </w:r>
+      <w:r>
+        <w:t xml:space="preserve"> </w:t>
+      </w:r>
+      <w:r>
+        <w:t xml:space="preserve">A</w:t>
+      </w:r>
+      <w:r>
+        <w:t xml:space="preserve"> </w:t>
+      </w:r>
+      <w:r>
+        <w:t xml:space="preserve">MULTI</w:t>
+      </w:r>
+      <w:r>
+        <w:t xml:space="preserve">-</w:t>
+      </w:r>
+      <w:r>
+        <w:t xml:space="preserve">COUNTRY</w:t>
+      </w:r>
+      <w:r>
+        <w:t xml:space="preserve"> </w:t>
+      </w:r>
+      <w:r>
+        <w:t xml:space="preserve">COOKSTOVE</w:t>
+      </w:r>
+      <w:r>
+        <w:t xml:space="preserve"> </w:t>
+      </w:r>
+      <w:r>
+        <w:t xml:space="preserve">INTERVENTION</w:t>
+      </w:r>
+      <w:r>
+        <w:t xml:space="preserve"> </w:t>
+      </w:r>
+      <w:r>
+        <w:t xml:space="preserve">TRIAL</w:t>
+      </w:r>
+    </w:p>
+    <w:bookmarkEnd w:id="69"/>
+    <w:bookmarkEnd w:id="70"/>
+    <w:bookmarkEnd w:id="71"/>
     <w:sectPr/>
   </w:body>
 </w:document>
@@ -1529,123 +2637,8 @@
       </w:pPr>
     </w:lvl>
   </w:abstractNum>
-  <w:abstractNum w:abstractNumId="99411">
-    <w:nsid w:val="A99411"/>
-    <w:multiLevelType w:val="multilevel"/>
-    <w:lvl w:ilvl="0">
-      <w:start w:val="1"/>
-      <w:numFmt w:val="decimal"/>
-      <w:lvlText w:val="%1."/>
-      <w:lvlJc w:val="left"/>
-      <w:pPr>
-        <w:ind w:left="720" w:hanging="480"/>
-      </w:pPr>
-    </w:lvl>
-    <w:lvl w:ilvl="1">
-      <w:start w:val="1"/>
-      <w:numFmt w:val="decimal"/>
-      <w:lvlText w:val="%2."/>
-      <w:lvlJc w:val="left"/>
-      <w:pPr>
-        <w:ind w:left="1440" w:hanging="480"/>
-      </w:pPr>
-    </w:lvl>
-    <w:lvl w:ilvl="2">
-      <w:start w:val="1"/>
-      <w:numFmt w:val="decimal"/>
-      <w:lvlText w:val="%3."/>
-      <w:lvlJc w:val="left"/>
-      <w:pPr>
-        <w:ind w:left="2160" w:hanging="480"/>
-      </w:pPr>
-    </w:lvl>
-    <w:lvl w:ilvl="3">
-      <w:start w:val="1"/>
-      <w:numFmt w:val="decimal"/>
-      <w:lvlText w:val="%4."/>
-      <w:lvlJc w:val="left"/>
-      <w:pPr>
-        <w:ind w:left="2880" w:hanging="480"/>
-      </w:pPr>
-    </w:lvl>
-    <w:lvl w:ilvl="4">
-      <w:start w:val="1"/>
-      <w:numFmt w:val="decimal"/>
-      <w:lvlText w:val="%5."/>
-      <w:lvlJc w:val="left"/>
-      <w:pPr>
-        <w:ind w:left="3600" w:hanging="480"/>
-      </w:pPr>
-    </w:lvl>
-    <w:lvl w:ilvl="5">
-      <w:start w:val="1"/>
-      <w:numFmt w:val="decimal"/>
-      <w:lvlText w:val="%6."/>
-      <w:lvlJc w:val="left"/>
-      <w:pPr>
-        <w:ind w:left="4320" w:hanging="480"/>
-      </w:pPr>
-    </w:lvl>
-    <w:lvl w:ilvl="6">
-      <w:start w:val="1"/>
-      <w:numFmt w:val="decimal"/>
-      <w:lvlText w:val="%7."/>
-      <w:lvlJc w:val="left"/>
-      <w:pPr>
-        <w:ind w:left="5040" w:hanging="480"/>
-      </w:pPr>
-    </w:lvl>
-    <w:lvl w:ilvl="7">
-      <w:start w:val="1"/>
-      <w:numFmt w:val="decimal"/>
-      <w:lvlText w:val="%8."/>
-      <w:lvlJc w:val="left"/>
-      <w:pPr>
-        <w:ind w:left="5760" w:hanging="480"/>
-      </w:pPr>
-    </w:lvl>
-    <w:lvl w:ilvl="8">
-      <w:start w:val="1"/>
-      <w:numFmt w:val="decimal"/>
-      <w:lvlText w:val="%9."/>
-      <w:lvlJc w:val="left"/>
-      <w:pPr>
-        <w:ind w:left="6480" w:hanging="480"/>
-      </w:pPr>
-    </w:lvl>
-  </w:abstractNum>
   <w:num w:numId="1000">
     <w:abstractNumId w:val="990"/>
-  </w:num>
-  <w:num w:numId="1001">
-    <w:abstractNumId w:val="99411"/>
-    <w:lvlOverride w:ilvl="0">
-      <w:startOverride w:val="1"/>
-    </w:lvlOverride>
-    <w:lvlOverride w:ilvl="1">
-      <w:startOverride w:val="1"/>
-    </w:lvlOverride>
-    <w:lvlOverride w:ilvl="2">
-      <w:startOverride w:val="1"/>
-    </w:lvlOverride>
-    <w:lvlOverride w:ilvl="3">
-      <w:startOverride w:val="1"/>
-    </w:lvlOverride>
-    <w:lvlOverride w:ilvl="4">
-      <w:startOverride w:val="1"/>
-    </w:lvlOverride>
-    <w:lvlOverride w:ilvl="5">
-      <w:startOverride w:val="1"/>
-    </w:lvlOverride>
-    <w:lvlOverride w:ilvl="6">
-      <w:startOverride w:val="1"/>
-    </w:lvlOverride>
-    <w:lvlOverride w:ilvl="7">
-      <w:startOverride w:val="1"/>
-    </w:lvlOverride>
-    <w:lvlOverride w:ilvl="8">
-      <w:startOverride w:val="1"/>
-    </w:lvlOverride>
   </w:num>
 </w:numbering>
 </file>

</xml_diff>

<commit_message>
Project Part 6 and final
Incorporated final edits to the project (maybe)
</commit_message>
<xml_diff>
--- a/products/manuscript/Manuscript.docx
+++ b/products/manuscript/Manuscript.docx
@@ -7,7 +7,7 @@
         <w:pStyle w:val="Title"/>
       </w:pPr>
       <w:r>
-        <w:t xml:space="preserve">Elemental</w:t>
+        <w:t xml:space="preserve">Chemical</w:t>
       </w:r>
       <w:r>
         <w:t xml:space="preserve"> </w:t>
@@ -137,7 +137,7 @@
         <w:pStyle w:val="Date"/>
       </w:pPr>
       <w:r>
-        <w:t xml:space="preserve">2024-04-25</w:t>
+        <w:t xml:space="preserve">2024-04-29</w:t>
       </w:r>
     </w:p>
     <w:bookmarkStart w:id="20" w:name="abstract"/>
@@ -255,13 +255,22 @@
         <w:t xml:space="preserve">[1]</w:t>
       </w:r>
       <w:r>
-        <w:t xml:space="preserve">. HAP has been listed as the second environmental health risk factor worldwide, just after outdoor air pollution. Exposure to HAP has been linked to more than 2.31 million deaths in 2019 and it is associated with adverse cardiovascular and respiratory health outcomes</w:t>
-      </w:r>
-      <w:r>
-        <w:t xml:space="preserve"> </w:t>
-      </w:r>
-      <w:r>
-        <w:t xml:space="preserve">[2, 3]</w:t>
+        <w:t xml:space="preserve">. HAP has been listed as the second environmental health risk factor worldwide, just after outdoor air pollution. Exposure to HAP has been linked to more than 2.31 million deaths globally in 2019, and it is more prominent in LMICs. An example of this is Guatemala with an estimate of 29.79 deaths per 100,000 inhabitants</w:t>
+      </w:r>
+      <w:r>
+        <w:t xml:space="preserve"> </w:t>
+      </w:r>
+      <w:r>
+        <w:t xml:space="preserve">[2]</w:t>
+      </w:r>
+      <w:r>
+        <w:t xml:space="preserve">. HAP is associated with adverse cardiovascular and respiratory health outcomes</w:t>
+      </w:r>
+      <w:r>
+        <w:t xml:space="preserve"> </w:t>
+      </w:r>
+      <w:r>
+        <w:t xml:space="preserve">[3]</w:t>
       </w:r>
       <w:r>
         <w:t xml:space="preserve">. Particulate matter with an aerodynamic diameter less than 2.5 micrometers (PM</w:t>
@@ -375,7 +384,7 @@
         <w:pStyle w:val="BodyText"/>
       </w:pPr>
       <w:r>
-        <w:t xml:space="preserve">The following study aims to produce the clean dataset from the HAPIN trial in Guatemala, needed for PMF analysis. This study also aims to conduct main and exploratory analysis of this chemical species dataset to answer some questions before the PMF modelling: 1.) What chemical species are correlated among each other from these filter samples?, 2.) What are the differences in concentrations of the chemical species if the samples are categorized by type of fuel and by study arm? 3.) What chemical species are associated with the variations in concentrations of total PM</w:t>
+        <w:t xml:space="preserve">The following study aims to produce the clean dataset from the HAPIN trial in Guatemala, needed for PMF analysis. This study also aims to conduct main and exploratory analysis of this chemical species dataset to answer some questions before the PMF modelling: 1.) What chemical species are correlated among each other from these filter samples?, 2.) What are the differences in concentrations of the chemical species if the samples are categorized by type of fuel?, 3.) What chemical species are associated with the variations in concentrations of total PM</w:t>
       </w:r>
       <w:r>
         <w:rPr>
@@ -3276,6 +3285,14 @@
     </w:tbl>
     <w:p>
       <w:pPr>
+        <w:pStyle w:val="BodyText"/>
+      </w:pPr>
+      <w:r>
+        <w:br/>
+      </w:r>
+    </w:p>
+    <w:p>
+      <w:pPr>
         <w:spacing w:before="0" w:after="60"/>
         <w:keepNext/>
         <w:jc w:val="start"/>
@@ -5871,7 +5888,7 @@
         </w:r>
       </w:hyperlink>
       <w:r>
-        <w:t xml:space="preserve">). When conducting the two-sided T-test, it was determined that all of the chemical species, except Fe, Al and Zn were significantly different between type of fuel. The differences in concentrations were also analyzed by study arm, however, given that all baseline measurements belonged to biomass fueltype observations, these results were not presented but can be observed in the Supplementary material (Figure 1).</w:t>
+        <w:t xml:space="preserve">). When conducting the two-sided T-test, it was determined that all of the chemical species, except Fe, Al and Zn were significantly different between type of fuel. The differences in concentrations were also analyzed by study arm, these results can be observed in the Supplementary material (Figure 1).</w:t>
       </w:r>
     </w:p>
     <w:tbl>
@@ -6071,25 +6088,9 @@
       </w:r>
       <w:r>
         <w:rPr>
+          <w:b w:val="true"/>
           <w:rFonts w:ascii="Calibri" w:hAnsi="Calibri"/>
           <w:sz w:val="24"/>
-          <w:color w:val="333333"/>
-        </w:rPr>
-        <w:t xml:space="default">Table 3</w:t>
-      </w:r>
-    </w:p>
-    <w:p>
-      <w:pPr>
-        <w:spacing w:before="0" w:after="60"/>
-        <w:keepNext/>
-        <w:jc w:val="start"/>
-        <w:pStyle w:val="caption"/>
-      </w:pPr>
-      <w:r>
-        <w:rPr>
-          <w:b w:val="true"/>
-          <w:rFonts w:ascii="Calibri" w:hAnsi="Calibri"/>
-          <w:sz w:val="20"/>
           <w:color w:val="333333"/>
         </w:rPr>
         <w:t xml:space="preserve">Metrics summary: PM2.5 Models</w:t>
@@ -6428,7 +6429,7 @@
         <w:pStyle w:val="FirstParagraph"/>
       </w:pPr>
       <w:r>
-        <w:t xml:space="preserve">For the model to predict black carbon concentrations, the predictors considered in the final model were: smoking, use of mosquito coils, trash burning, use of kerosene, cooking smoked foods, crop burning, exposed to a biomass stove (or a neighboring biomass stove) and type of fuel. Use of stove, incense and a generator for corn grinding were not included due to the small variability of answers (most or all of them coded as Yes or No). When comparing the linear and GLM regression models for BC, both seem to perform similarly based on the metrics (Table 4) and the residuals and observed vs predicted values plots (Supplementary: Figures 7 and 8).</w:t>
+        <w:t xml:space="preserve">For the model to predict BC concentrations, the predictors considered in the final model were: smoking, use of mosquito coils, trash burning, use of kerosene, cooking smoked foods, crop burning, exposed to a biomass stove (or a neighboring biomass stove) and type of fuel. Use of stove, incense and a generator for corn grinding were not included due to the small variability of answers (most or all of them coded as Yes or No). When comparing the linear and GLM regression models for BC, both seem to perform similarly based on the metrics (Table 4) and the residuals and observed vs predicted values plots (Supplementary: Figures 7 and 8).</w:t>
       </w:r>
     </w:p>
     <w:p>
@@ -6482,25 +6483,9 @@
       </w:r>
       <w:r>
         <w:rPr>
+          <w:b w:val="true"/>
           <w:rFonts w:ascii="Calibri" w:hAnsi="Calibri"/>
           <w:sz w:val="24"/>
-          <w:color w:val="333333"/>
-        </w:rPr>
-        <w:t xml:space="default">Table 4</w:t>
-      </w:r>
-    </w:p>
-    <w:p>
-      <w:pPr>
-        <w:spacing w:before="0" w:after="60"/>
-        <w:keepNext/>
-        <w:jc w:val="start"/>
-        <w:pStyle w:val="caption"/>
-      </w:pPr>
-      <w:r>
-        <w:rPr>
-          <w:b w:val="true"/>
-          <w:rFonts w:ascii="Calibri" w:hAnsi="Calibri"/>
-          <w:sz w:val="20"/>
           <w:color w:val="333333"/>
         </w:rPr>
         <w:t xml:space="preserve">Metrics summary: BC Models</w:t>
@@ -6841,7 +6826,7 @@
         <w:pStyle w:val="FirstParagraph"/>
       </w:pPr>
       <w:r>
-        <w:t xml:space="preserve">Although the scope of this study was not to conduct the source apportionment methodology, the findings reported here are helpful for the early stages of the overall positive matrix factorization (PMF) modeling of the HAPIN Guatemala personal exposure samples. Based on the limit of detection, only 10 of the 22 chemical species (elements) were deemed important to be included in the PMF model. The model is sensitive to the mass concentrations of all species used, that is why the remaining 11 species were left out of the analyses. Some important species such as lead, copper, chromium, iodine, arsenic and others could provide a better profile of the chemical composition of total PM</w:t>
+        <w:t xml:space="preserve">Although the scope of this study was not to conduct the source apportionment methodology, the findings reported here are helpful for the early stages of the positive matrix factorization (PMF) modeling of the HAPIN Guatemala personal exposure samples. Based on the limit of detection, only 10 of the 22 chemical species (elements) were deemed important to be included in the PMF model. The model is sensitive to the mass concentrations of all species used, that is why the remaining 11 species were left out of the analyses. Some important species such as lead, copper, chromium, iodine, arsenic and others could provide a better profile of the chemical composition of total PM</w:t>
       </w:r>
       <w:r>
         <w:rPr>
@@ -6862,7 +6847,7 @@
         <w:t xml:space="preserve"> </w:t>
       </w:r>
       <w:r>
-        <w:t xml:space="preserve">in this location. For the chemicals that were incorporated in the final analyis, it was observed that BC had overall the highest concentrations. This could indicate that BC is a chemical component that comes from many different sources besides just biomass burning, which is one of the most expected exposures/sources that contribute to these samples. The following element in highest concentration appeared to be potassium, which again, based on literature</w:t>
+        <w:t xml:space="preserve">in this location. For the chemicals that were incorporated in the final analysis, it was observed that BC had overall the highest concentrations. This could indicate that BC is a chemical component that comes from many different sources besides just biomass burning, which is one of the most expected exposures/sources that contribute to these samples. The following element in highest concentration appeared to be potassium, which again, based on literature</w:t>
       </w:r>
       <w:r>
         <w:t xml:space="preserve"> </w:t>
@@ -6879,7 +6864,7 @@
         <w:pStyle w:val="BodyText"/>
       </w:pPr>
       <w:r>
-        <w:t xml:space="preserve">When comparing the mass concentrations between samples from users that cooked using biomass fuels against cooking with LPG, it was observed that this provided a more accurate picture of the differences by the LPG intervention only. As seen in the analyses, dividing the samples in control and intervention arms produced similar results that when dividing by type of fuel. However there were higher concentration values observed for some species in the intervention samples, which is explained by the inclusion of all baseline measurements into this division. As explained in the HAPIN study description</w:t>
+        <w:t xml:space="preserve">As seen in the analyses, dividing the samples in control and intervention arms produced similar results that when dividing by type of fuel. The high concentrations observed for some species in the intervention samples is explained by the inclusion of all baseline measurements as part of the analyses. As explained in the HAPIN study design</w:t>
       </w:r>
       <w:r>
         <w:t xml:space="preserve"> </w:t>
@@ -6906,7 +6891,7 @@
         <w:t xml:space="preserve">[8, 13, 14]</w:t>
       </w:r>
       <w:r>
-        <w:t xml:space="preserve">. Black carbon was moderately associated with potassium, which is a possible indicator of a biomass burning source, but this moderate to low correlation indicates that it could come from many other sources.</w:t>
+        <w:t xml:space="preserve">. BC was moderately associated with K, which is a possible indicator of a biomass burning source, but this level of correlation indicates that it could come from many other sources.</w:t>
       </w:r>
     </w:p>
     <w:p>
@@ -6926,7 +6911,7 @@
         <w:t xml:space="preserve"> </w:t>
       </w:r>
       <w:r>
-        <w:t xml:space="preserve">and BC concentrations, multivariate models were deemed the most appropriate due to the presence of many predictors. In the BC prediction model, the gamma GLM model seemed more appropriate compared to the linear regression model, however this may not be the most accurate and other types of model could be a better fit. It would be interesting to fit a LASSO regression model, in order to better discriminate which of the categorical exposures could be used to explain the variations in concentrations of BC. Another explanation why this model under-performed could be to the data collection process, there were just a few records of certain exposures such as trash burning, smoking, incense, such that this could have driven the model to the wrong conclusions. This is why it is believed that modelling exposures is more accurate when considering actual exposure measurements (pollutants or chemicals), instead of relying on questionnaire based exposures that could provide biased answers. On another hand, by considering only kerosene use, exposure to a neighboring biomass stove and type of fuel as accurate predictors of BC, we could infer that the model under-performed. However, it is also important to note that these are good representations of use of biomass fuel source, which again, could be the most significant source of pollution, instead of considering other such as vehicle emissions, crustal or others.</w:t>
+        <w:t xml:space="preserve">and BC concentrations, multivariate models were deemed the most appropriate due to the presence of many predictors. In the BC prediction model, the gamma GLM model seemed more appropriate compared to the linear regression model, however this may not be the most accurate and other types of model could be a better fit. It would be interesting to fit a LASSO regression model, in order to better discriminate which of the categorical exposures could be used to explain the variations in concentrations of BC. Another explanation why this model under-performed could be to the data collection process, there were just a few records of certain exposures such as trash burning, smoking, incense, such that this could have driven the model to the wrong conclusions. This is why it is believed that modelling exposures is more accurate when considering actual exposure measurements (pollutants or chemicals), instead of relying on questionnaire based exposures that could bias the results. On another hand, by considering only kerosene use, exposure to a neighboring biomass stove and type of fuel as accurate predictors of BC, we could infer that the model under-performed. However, it is also important to note that these are good representations of use of biomass fuel source, which again, could be the most significant source of pollution, instead of considering other such as vehicle emissions, crustal or others.</w:t>
       </w:r>
     </w:p>
     <w:p>
@@ -6955,7 +6940,7 @@
         <w:t xml:space="preserve">2.5</w:t>
       </w:r>
       <w:r>
-        <w:t xml:space="preserve">. Besides BC, no other organic compounds were analyzed and included in the model, and it is known that some compounds like ammonia, elemental carbon, levoglucosan and many others</w:t>
+        <w:t xml:space="preserve">. Besides BC, no other organic compounds were analyzed and included in the model, and it is known that some compounds like ammonia, elemental carbon, levoglucosan and others</w:t>
       </w:r>
       <w:r>
         <w:t xml:space="preserve"> </w:t>
@@ -6967,7 +6952,19 @@
         <w:t xml:space="preserve"> </w:t>
       </w:r>
       <w:r>
-        <w:t xml:space="preserve">have very important roles in particulate matter composition. It was surprising that the GLM model did not perform as good as expected, usually under-predicting extreme values. One possible way to overcome this could have been to test a multivariate linear model log-transforming the outcomes and predictors, this is due to them not following a normal distribution. In terms of the most significant species, the significant contribution of potassium and black carbon only add to the evidence that biomass burning could be the most important contributor of particulate matter in this location.</w:t>
+        <w:t xml:space="preserve">have very important roles in PM composition. It was surprising that the GLM model did not perform as good as expected, usually under-predicting extreme values. One possible way to overcome this could have been to test a multivariate linear model log-transforming the outcomes and predictors due to them not following a normal distribution. In terms of the most significant species, the significant contribution of K and BC only add to the evidence that biomass burning could be the most important contributor of particulate matter in this location. In general, the results from these models suggest that biomass burning will be a major source of PM</w:t>
+      </w:r>
+      <w:r>
+        <w:rPr>
+          <w:vertAlign w:val="subscript"/>
+        </w:rPr>
+        <w:t xml:space="preserve">2.5</w:t>
+      </w:r>
+      <w:r>
+        <w:t xml:space="preserve"> </w:t>
+      </w:r>
+      <w:r>
+        <w:t xml:space="preserve">pollution, something to account when analyzing the PMF results. Unfortunately, the list of categorical exposure was not wide, as to include outdoor sources such as traffic emissions or any other environmental exposures that could provide evidence of sources when conducting the future source apportionment study.</w:t>
       </w:r>
     </w:p>
     <w:p>
@@ -6975,7 +6972,7 @@
         <w:pStyle w:val="BodyText"/>
       </w:pPr>
       <w:r>
-        <w:t xml:space="preserve">One of the limitations for this analyses is that, as pointed before, some chemical species were not included in the model. This is partly because of the source of the chemical species data, in this case it was performed only transmissometry, gravimetry and x-ray fluorescence to determine some of the species. It would be impossible to determine all the chemical species that conform the PM</w:t>
+        <w:t xml:space="preserve">One of the limitations for this analyses is that, as pointed before, some chemical species were not included in the model. This is partly because the chemical species were determined only by transmissometry, gravimetry and x-ray fluorescence. It would be impossible to determine all the chemical species that conform the PM</w:t>
       </w:r>
       <w:r>
         <w:rPr>
@@ -6987,7 +6984,7 @@
         <w:t xml:space="preserve"> </w:t>
       </w:r>
       <w:r>
-        <w:t xml:space="preserve">filter samples, however, adding a chromatography analysis could improve the resolution of the model by detecting additional compounds. Another goal accomplished by the analyses was to compute the final concentrations and uncertainties for all the chemical species and filter samples that will be analyzed using PMF. Currently, the PMF algorithm is licensed by the Environmental Protection Agency, under the EPA PMF 5.0 software</w:t>
+        <w:t xml:space="preserve">filter samples, however, adding a chromatography analysis could improve the resolution of the model by detecting additional compounds. Another goal accomplished by the analyses was to compute the final concentrations and uncertainties for all the chemical species and filter samples that will be analyzed using PMF. Currently, the PMF algorithm is licensed by the Environmental Protection Agency using the PMF 5.0 software</w:t>
       </w:r>
       <w:r>
         <w:t xml:space="preserve"> </w:t>
@@ -7032,7 +7029,7 @@
         <w:pStyle w:val="FirstParagraph"/>
       </w:pPr>
       <w:r>
-        <w:t xml:space="preserve">Twelve chemical species from the filter samples in rural Guatemala were found important for PMF modeling: Mg, Mn, Al, Si, S, Ca, K, Zn, Ti, Fe and BC. Of these species, all of them except Al, Zn and Fe had significantly smaller mass concentrations in LPG fuel samples compared to biomass fuel samples. BC and K are two of the most available chemical species found in the samples, which can be associated to the heavy influence of biomass burning in this location. When modelling which exposures were associated to BC concentrations, kerosene use, exposure to a neighboring biomass stove and type of fuel were significant predictors according to a GLM gamma model. However, the low diversity in answers for these categorical variables could have biased the results. On the other hand, a linear regression model was found more accurate to define total PM</w:t>
+        <w:t xml:space="preserve">Eleven chemical species from the filter samples in rural Guatemala were found important for PMF modeling: Mg, Mn, Al, Si, S, Ca, K, Zn, Ti, Fe and BC. Of these species, all of them except Al, Zn and Fe had significantly lower mass concentrations in LPG compared to biomass fuel samples. BC and K are two of the most available chemical species found in the samples, which can be associated to the heavy influence of biomass burning in this location. When modelling which exposures were associated to BC concentrations, kerosene use, exposure to a neighboring biomass stove and type of fuel were significant predictors according to a GLM gamma model. However, the low diversity in answers for these categorical exposures could have biased the results. Also, a linear regression model was found more accurate to define total PM</w:t>
       </w:r>
       <w:r>
         <w:rPr>
@@ -7044,7 +7041,7 @@
         <w:t xml:space="preserve"> </w:t>
       </w:r>
       <w:r>
-        <w:t xml:space="preserve">mass concentrations with all the chemical species. BC, potassium and magnesium were the most significant predictors in the PM</w:t>
+        <w:t xml:space="preserve">mass concentrations with all the chemical species. BC, K and Mg were the most significant predictors in the PM</w:t>
       </w:r>
       <w:r>
         <w:rPr>
@@ -7056,7 +7053,7 @@
         <w:t xml:space="preserve"> </w:t>
       </w:r>
       <w:r>
-        <w:t xml:space="preserve">model. The current study also sets the final concentration and uncertainty values needed to perform source apportionment using the PMF algorithm developed by the Environmental Protection Agency.</w:t>
+        <w:t xml:space="preserve">model. The current study also sets the final concentration and uncertainty values needed to perform source apportionment using the PMF algorithm developed by the EPA.</w:t>
       </w:r>
     </w:p>
     <w:p>

</xml_diff>